<commit_message>
Views.Account.RegisterLeaseHolder changed proper fields from password to text inputs
</commit_message>
<xml_diff>
--- a/UserStories.docx
+++ b/UserStories.docx
@@ -1,6 +1,6 @@
 
 <file path=word/document.xml><?xml version="1.0" encoding="utf-8"?>
-<w:document xmlns:wpc="http://schemas.microsoft.com/office/word/2010/wordprocessingCanvas" xmlns:cx="http://schemas.microsoft.com/office/drawing/2014/chartex" xmlns:cx1="http://schemas.microsoft.com/office/drawing/2015/9/8/chartex" xmlns:cx2="http://schemas.microsoft.com/office/drawing/2015/10/21/chartex" xmlns:cx3="http://schemas.microsoft.com/office/drawing/2016/5/9/chartex" xmlns:cx4="http://schemas.microsoft.com/office/drawing/2016/5/10/chartex" xmlns:cx5="http://schemas.microsoft.com/office/drawing/2016/5/11/chartex" xmlns:cx6="http://schemas.microsoft.com/office/drawing/2016/5/12/chartex" xmlns:cx7="http://schemas.microsoft.com/office/drawing/2016/5/13/chartex" xmlns:cx8="http://schemas.microsoft.com/office/drawing/2016/5/14/chartex" xmlns:mc="http://schemas.openxmlformats.org/markup-compatibility/2006" xmlns:aink="http://schemas.microsoft.com/office/drawing/2016/ink" xmlns:am3d="http://schemas.microsoft.com/office/drawing/2017/model3d" xmlns:o="urn:schemas-microsoft-com:office:office" xmlns:r="http://schemas.openxmlformats.org/officeDocument/2006/relationships" xmlns:m="http://schemas.openxmlformats.org/officeDocument/2006/math" xmlns:v="urn:schemas-microsoft-com:vml" xmlns:wp14="http://schemas.microsoft.com/office/word/2010/wordprocessingDrawing" xmlns:wp="http://schemas.openxmlformats.org/drawingml/2006/wordprocessingDrawing" xmlns:w10="urn:schemas-microsoft-com:office:word" xmlns:w="http://schemas.openxmlformats.org/wordprocessingml/2006/main" xmlns:w14="http://schemas.microsoft.com/office/word/2010/wordml" xmlns:w15="http://schemas.microsoft.com/office/word/2012/wordml" xmlns:w16cid="http://schemas.microsoft.com/office/word/2016/wordml/cid" xmlns:w16se="http://schemas.microsoft.com/office/word/2015/wordml/symex" xmlns:wpg="http://schemas.microsoft.com/office/word/2010/wordprocessingGroup" xmlns:wpi="http://schemas.microsoft.com/office/word/2010/wordprocessingInk" xmlns:wne="http://schemas.microsoft.com/office/word/2006/wordml" xmlns:wps="http://schemas.microsoft.com/office/word/2010/wordprocessingShape" mc:Ignorable="w14 w15 w16se w16cid wp14">
+<w:document xmlns:wpc="http://schemas.microsoft.com/office/word/2010/wordprocessingCanvas" xmlns:cx="http://schemas.microsoft.com/office/drawing/2014/chartex" xmlns:cx1="http://schemas.microsoft.com/office/drawing/2015/9/8/chartex" xmlns:mc="http://schemas.openxmlformats.org/markup-compatibility/2006" xmlns:o="urn:schemas-microsoft-com:office:office" xmlns:r="http://schemas.openxmlformats.org/officeDocument/2006/relationships" xmlns:m="http://schemas.openxmlformats.org/officeDocument/2006/math" xmlns:v="urn:schemas-microsoft-com:vml" xmlns:wp14="http://schemas.microsoft.com/office/word/2010/wordprocessingDrawing" xmlns:wp="http://schemas.openxmlformats.org/drawingml/2006/wordprocessingDrawing" xmlns:w10="urn:schemas-microsoft-com:office:word" xmlns:w="http://schemas.openxmlformats.org/wordprocessingml/2006/main" xmlns:w14="http://schemas.microsoft.com/office/word/2010/wordml" xmlns:w15="http://schemas.microsoft.com/office/word/2012/wordml" xmlns:w16se="http://schemas.microsoft.com/office/word/2015/wordml/symex" xmlns:wpg="http://schemas.microsoft.com/office/word/2010/wordprocessingGroup" xmlns:wpi="http://schemas.microsoft.com/office/word/2010/wordprocessingInk" xmlns:wne="http://schemas.microsoft.com/office/word/2006/wordml" xmlns:wps="http://schemas.microsoft.com/office/word/2010/wordprocessingShape" mc:Ignorable="w14 w15 w16se wp14">
   <w:body>
     <w:p>
       <w:pPr>
@@ -16,8 +16,6 @@
         </w:rPr>
         <w:t>Integration project – Selenium 110 points.</w:t>
       </w:r>
-      <w:bookmarkStart w:id="0" w:name="_GoBack"/>
-      <w:bookmarkEnd w:id="0"/>
     </w:p>
     <w:p>
       <w:pPr>
@@ -29,53 +27,64 @@
         <w:spacing w:after="0" w:line="480" w:lineRule="auto"/>
         <w:rPr>
           <w:rFonts w:eastAsia="Times New Roman" w:cstheme="minorHAnsi"/>
-        </w:rPr>
-      </w:pPr>
-      <w:r>
-        <w:rPr>
-          <w:rFonts w:eastAsia="Times New Roman" w:cstheme="minorHAnsi"/>
+          <w:strike/>
+        </w:rPr>
+      </w:pPr>
+      <w:r>
+        <w:rPr>
+          <w:rFonts w:eastAsia="Times New Roman" w:cstheme="minorHAnsi"/>
+          <w:strike/>
         </w:rPr>
         <w:t xml:space="preserve">As a developer, create roles for </w:t>
       </w:r>
       <w:r>
         <w:rPr>
           <w:rFonts w:eastAsia="Times New Roman" w:cstheme="minorHAnsi"/>
+          <w:strike/>
         </w:rPr>
         <w:t>tenant</w:t>
       </w:r>
       <w:r>
         <w:rPr>
           <w:rFonts w:eastAsia="Times New Roman" w:cstheme="minorHAnsi"/>
+          <w:strike/>
         </w:rPr>
         <w:t xml:space="preserve">, </w:t>
       </w:r>
-      <w:r>
-        <w:rPr>
-          <w:rFonts w:eastAsia="Times New Roman" w:cstheme="minorHAnsi"/>
+      <w:proofErr w:type="gramStart"/>
+      <w:r>
+        <w:rPr>
+          <w:rFonts w:eastAsia="Times New Roman" w:cstheme="minorHAnsi"/>
+          <w:strike/>
         </w:rPr>
         <w:t>landlord</w:t>
       </w:r>
-      <w:r>
-        <w:rPr>
-          <w:rFonts w:eastAsia="Times New Roman" w:cstheme="minorHAnsi"/>
+      <w:proofErr w:type="gramEnd"/>
+      <w:r>
+        <w:rPr>
+          <w:rFonts w:eastAsia="Times New Roman" w:cstheme="minorHAnsi"/>
+          <w:strike/>
         </w:rPr>
         <w:t xml:space="preserve">, and </w:t>
       </w:r>
       <w:r>
         <w:rPr>
           <w:rFonts w:eastAsia="Times New Roman" w:cstheme="minorHAnsi"/>
+          <w:strike/>
         </w:rPr>
         <w:t>technician</w:t>
       </w:r>
       <w:r>
         <w:rPr>
           <w:rFonts w:eastAsia="Times New Roman" w:cstheme="minorHAnsi"/>
+          <w:strike/>
         </w:rPr>
         <w:t>.</w:t>
       </w:r>
       <w:r>
         <w:rPr>
           <w:rFonts w:eastAsia="Times New Roman" w:cstheme="minorHAnsi"/>
+          <w:strike/>
         </w:rPr>
         <w:t xml:space="preserve"> (5 points)</w:t>
       </w:r>
@@ -102,21 +111,7 @@
         <w:rPr>
           <w:rFonts w:eastAsia="Times New Roman" w:cstheme="minorHAnsi"/>
         </w:rPr>
-        <w:t xml:space="preserve"> (</w:t>
-      </w:r>
-      <w:proofErr w:type="gramStart"/>
-      <w:r>
-        <w:rPr>
-          <w:rFonts w:eastAsia="Times New Roman" w:cstheme="minorHAnsi"/>
-        </w:rPr>
-        <w:t>2  points</w:t>
-      </w:r>
-      <w:proofErr w:type="gramEnd"/>
-      <w:r>
-        <w:rPr>
-          <w:rFonts w:eastAsia="Times New Roman" w:cstheme="minorHAnsi"/>
-        </w:rPr>
-        <w:t>)</w:t>
+        <w:t xml:space="preserve"> (2  points)</w:t>
       </w:r>
     </w:p>
     <w:p>
@@ -237,7 +232,15 @@
         <w:rPr>
           <w:rFonts w:eastAsia="Times New Roman" w:cstheme="minorHAnsi"/>
         </w:rPr>
-        <w:t>, parse email into work order with the body being the work order description</w:t>
+        <w:t xml:space="preserve">, parse email </w:t>
+      </w:r>
+      <w:bookmarkStart w:id="0" w:name="_GoBack"/>
+      <w:bookmarkEnd w:id="0"/>
+      <w:r>
+        <w:rPr>
+          <w:rFonts w:eastAsia="Times New Roman" w:cstheme="minorHAnsi"/>
+        </w:rPr>
+        <w:t>into work order with the body being the work order description</w:t>
       </w:r>
       <w:r>
         <w:rPr>
@@ -844,7 +847,7 @@
 </file>
 
 <file path=word/numbering.xml><?xml version="1.0" encoding="utf-8"?>
-<w:numbering xmlns:wpc="http://schemas.microsoft.com/office/word/2010/wordprocessingCanvas" xmlns:cx="http://schemas.microsoft.com/office/drawing/2014/chartex" xmlns:cx1="http://schemas.microsoft.com/office/drawing/2015/9/8/chartex" xmlns:cx2="http://schemas.microsoft.com/office/drawing/2015/10/21/chartex" xmlns:cx3="http://schemas.microsoft.com/office/drawing/2016/5/9/chartex" xmlns:cx4="http://schemas.microsoft.com/office/drawing/2016/5/10/chartex" xmlns:cx5="http://schemas.microsoft.com/office/drawing/2016/5/11/chartex" xmlns:cx6="http://schemas.microsoft.com/office/drawing/2016/5/12/chartex" xmlns:cx7="http://schemas.microsoft.com/office/drawing/2016/5/13/chartex" xmlns:cx8="http://schemas.microsoft.com/office/drawing/2016/5/14/chartex" xmlns:mc="http://schemas.openxmlformats.org/markup-compatibility/2006" xmlns:aink="http://schemas.microsoft.com/office/drawing/2016/ink" xmlns:am3d="http://schemas.microsoft.com/office/drawing/2017/model3d" xmlns:o="urn:schemas-microsoft-com:office:office" xmlns:r="http://schemas.openxmlformats.org/officeDocument/2006/relationships" xmlns:m="http://schemas.openxmlformats.org/officeDocument/2006/math" xmlns:v="urn:schemas-microsoft-com:vml" xmlns:wp14="http://schemas.microsoft.com/office/word/2010/wordprocessingDrawing" xmlns:wp="http://schemas.openxmlformats.org/drawingml/2006/wordprocessingDrawing" xmlns:w10="urn:schemas-microsoft-com:office:word" xmlns:w="http://schemas.openxmlformats.org/wordprocessingml/2006/main" xmlns:w14="http://schemas.microsoft.com/office/word/2010/wordml" xmlns:w15="http://schemas.microsoft.com/office/word/2012/wordml" xmlns:w16cid="http://schemas.microsoft.com/office/word/2016/wordml/cid" xmlns:w16se="http://schemas.microsoft.com/office/word/2015/wordml/symex" xmlns:wpg="http://schemas.microsoft.com/office/word/2010/wordprocessingGroup" xmlns:wpi="http://schemas.microsoft.com/office/word/2010/wordprocessingInk" xmlns:wne="http://schemas.microsoft.com/office/word/2006/wordml" xmlns:wps="http://schemas.microsoft.com/office/word/2010/wordprocessingShape" mc:Ignorable="w14 w15 w16se w16cid wp14">
+<w:numbering xmlns:wpc="http://schemas.microsoft.com/office/word/2010/wordprocessingCanvas" xmlns:cx="http://schemas.microsoft.com/office/drawing/2014/chartex" xmlns:cx1="http://schemas.microsoft.com/office/drawing/2015/9/8/chartex" xmlns:mc="http://schemas.openxmlformats.org/markup-compatibility/2006" xmlns:o="urn:schemas-microsoft-com:office:office" xmlns:r="http://schemas.openxmlformats.org/officeDocument/2006/relationships" xmlns:m="http://schemas.openxmlformats.org/officeDocument/2006/math" xmlns:v="urn:schemas-microsoft-com:vml" xmlns:wp14="http://schemas.microsoft.com/office/word/2010/wordprocessingDrawing" xmlns:wp="http://schemas.openxmlformats.org/drawingml/2006/wordprocessingDrawing" xmlns:w10="urn:schemas-microsoft-com:office:word" xmlns:w="http://schemas.openxmlformats.org/wordprocessingml/2006/main" xmlns:w14="http://schemas.microsoft.com/office/word/2010/wordml" xmlns:w15="http://schemas.microsoft.com/office/word/2012/wordml" xmlns:w16se="http://schemas.microsoft.com/office/word/2015/wordml/symex" xmlns:wpg="http://schemas.microsoft.com/office/word/2010/wordprocessingGroup" xmlns:wpi="http://schemas.microsoft.com/office/word/2010/wordprocessingInk" xmlns:wne="http://schemas.microsoft.com/office/word/2006/wordml" xmlns:wps="http://schemas.microsoft.com/office/word/2010/wordprocessingShape" mc:Ignorable="w14 w15 w16se wp14">
   <w:abstractNum w:abstractNumId="0" w15:restartNumberingAfterBreak="0">
     <w:nsid w:val="4C84299A"/>
     <w:multiLevelType w:val="hybridMultilevel"/>
@@ -941,7 +944,7 @@
 </file>
 
 <file path=word/styles.xml><?xml version="1.0" encoding="utf-8"?>
-<w:styles xmlns:mc="http://schemas.openxmlformats.org/markup-compatibility/2006" xmlns:r="http://schemas.openxmlformats.org/officeDocument/2006/relationships" xmlns:w="http://schemas.openxmlformats.org/wordprocessingml/2006/main" xmlns:w14="http://schemas.microsoft.com/office/word/2010/wordml" xmlns:w15="http://schemas.microsoft.com/office/word/2012/wordml" xmlns:w16cid="http://schemas.microsoft.com/office/word/2016/wordml/cid" xmlns:w16se="http://schemas.microsoft.com/office/word/2015/wordml/symex" mc:Ignorable="w14 w15 w16se w16cid">
+<w:styles xmlns:mc="http://schemas.openxmlformats.org/markup-compatibility/2006" xmlns:r="http://schemas.openxmlformats.org/officeDocument/2006/relationships" xmlns:w="http://schemas.openxmlformats.org/wordprocessingml/2006/main" xmlns:w14="http://schemas.microsoft.com/office/word/2010/wordml" xmlns:w15="http://schemas.microsoft.com/office/word/2012/wordml" xmlns:w16se="http://schemas.microsoft.com/office/word/2015/wordml/symex" mc:Ignorable="w14 w15 w16se">
   <w:docDefaults>
     <w:rPrDefault>
       <w:rPr>
@@ -957,7 +960,7 @@
       </w:pPr>
     </w:pPrDefault>
   </w:docDefaults>
-  <w:latentStyles w:defLockedState="0" w:defUIPriority="99" w:defSemiHidden="0" w:defUnhideWhenUsed="0" w:defQFormat="0" w:count="375">
+  <w:latentStyles w:defLockedState="0" w:defUIPriority="99" w:defSemiHidden="0" w:defUnhideWhenUsed="0" w:defQFormat="0" w:count="371">
     <w:lsdException w:name="Normal" w:uiPriority="0" w:qFormat="1"/>
     <w:lsdException w:name="heading 1" w:uiPriority="9" w:qFormat="1"/>
     <w:lsdException w:name="heading 2" w:semiHidden="1" w:uiPriority="9" w:unhideWhenUsed="1" w:qFormat="1"/>
@@ -1329,10 +1332,6 @@
     <w:lsdException w:name="List Table 5 Dark Accent 6" w:uiPriority="50"/>
     <w:lsdException w:name="List Table 6 Colorful Accent 6" w:uiPriority="51"/>
     <w:lsdException w:name="List Table 7 Colorful Accent 6" w:uiPriority="52"/>
-    <w:lsdException w:name="Mention" w:semiHidden="1" w:unhideWhenUsed="1"/>
-    <w:lsdException w:name="Smart Hyperlink" w:semiHidden="1" w:unhideWhenUsed="1"/>
-    <w:lsdException w:name="Hashtag" w:semiHidden="1" w:unhideWhenUsed="1"/>
-    <w:lsdException w:name="Unresolved Mention" w:semiHidden="1" w:unhideWhenUsed="1"/>
   </w:latentStyles>
   <w:style w:type="paragraph" w:default="1" w:styleId="Normal">
     <w:name w:val="Normal"/>

</xml_diff>

<commit_message>
corrected workordercontroller.details to include commentor and moved the account folder from the manage folder to view folder to allow normal functionality
</commit_message>
<xml_diff>
--- a/UserStories.docx
+++ b/UserStories.docx
@@ -676,12 +676,15 @@
         <w:spacing w:line="480" w:lineRule="auto"/>
         <w:rPr>
           <w:rFonts w:eastAsia="Times New Roman" w:cstheme="minorHAnsi"/>
-        </w:rPr>
-      </w:pPr>
-      <w:commentRangeStart w:id="5"/>
-      <w:r>
-        <w:rPr>
-          <w:rFonts w:eastAsia="Times New Roman" w:cstheme="minorHAnsi"/>
+          <w:strike/>
+        </w:rPr>
+      </w:pPr>
+      <w:bookmarkStart w:id="5" w:name="_GoBack"/>
+      <w:commentRangeStart w:id="6"/>
+      <w:r>
+        <w:rPr>
+          <w:rFonts w:eastAsia="Times New Roman" w:cstheme="minorHAnsi"/>
+          <w:strike/>
         </w:rPr>
         <w:t xml:space="preserve">As </w:t>
       </w:r>
@@ -689,6 +692,7 @@
       <w:r>
         <w:rPr>
           <w:rFonts w:eastAsia="Times New Roman" w:cstheme="minorHAnsi"/>
+          <w:strike/>
         </w:rPr>
         <w:t>an</w:t>
       </w:r>
@@ -696,41 +700,48 @@
       <w:r>
         <w:rPr>
           <w:rFonts w:eastAsia="Times New Roman" w:cstheme="minorHAnsi"/>
+          <w:strike/>
         </w:rPr>
         <w:t xml:space="preserve"> </w:t>
       </w:r>
       <w:r>
         <w:rPr>
           <w:rFonts w:eastAsia="Times New Roman" w:cstheme="minorHAnsi"/>
+          <w:strike/>
         </w:rPr>
         <w:t>technician,</w:t>
       </w:r>
       <w:r>
         <w:rPr>
           <w:rFonts w:eastAsia="Times New Roman" w:cstheme="minorHAnsi"/>
+          <w:strike/>
         </w:rPr>
         <w:t xml:space="preserve"> </w:t>
       </w:r>
       <w:r>
         <w:rPr>
           <w:rFonts w:eastAsia="Times New Roman" w:cstheme="minorHAnsi"/>
+          <w:strike/>
         </w:rPr>
         <w:t>edit comments that follow the work order.</w:t>
       </w:r>
       <w:r>
         <w:rPr>
           <w:rFonts w:eastAsia="Times New Roman" w:cstheme="minorHAnsi"/>
+          <w:strike/>
         </w:rPr>
         <w:t xml:space="preserve"> (5 points)</w:t>
       </w:r>
-      <w:commentRangeEnd w:id="5"/>
+      <w:commentRangeEnd w:id="6"/>
       <w:r>
         <w:rPr>
           <w:rStyle w:val="CommentReference"/>
-        </w:rPr>
-        <w:commentReference w:id="5"/>
-      </w:r>
-    </w:p>
+          <w:strike/>
+        </w:rPr>
+        <w:commentReference w:id="6"/>
+      </w:r>
+    </w:p>
+    <w:bookmarkEnd w:id="5"/>
     <w:p>
       <w:pPr>
         <w:pStyle w:val="ListParagraph"/>
@@ -829,7 +840,6 @@
           <w:strike/>
         </w:rPr>
       </w:pPr>
-      <w:bookmarkStart w:id="6" w:name="_GoBack"/>
       <w:r>
         <w:rPr>
           <w:rFonts w:eastAsia="Times New Roman" w:cstheme="minorHAnsi"/>
@@ -889,7 +899,6 @@
         <w:t xml:space="preserve">  (10 points)</w:t>
       </w:r>
     </w:p>
-    <w:bookmarkEnd w:id="6"/>
     <w:p>
       <w:pPr>
         <w:pStyle w:val="ListParagraph"/>
@@ -1026,7 +1035,7 @@
       </w:r>
     </w:p>
   </w:comment>
-  <w:comment w:id="5" w:author="Jacob H" w:date="2018-06-15T07:59:00Z" w:initials="JH">
+  <w:comment w:id="6" w:author="Jacob H" w:date="2018-06-15T07:59:00Z" w:initials="JH">
     <w:p>
       <w:pPr>
         <w:pStyle w:val="CommentText"/>

</xml_diff>

<commit_message>
corrected issue with Unit Drop Down on RegeristerLeaseHolder
</commit_message>
<xml_diff>
--- a/UserStories.docx
+++ b/UserStories.docx
@@ -51,7 +51,6 @@
         </w:rPr>
         <w:t xml:space="preserve">, </w:t>
       </w:r>
-      <w:proofErr w:type="gramStart"/>
       <w:r>
         <w:rPr>
           <w:rFonts w:eastAsia="Times New Roman" w:cstheme="minorHAnsi"/>
@@ -59,7 +58,6 @@
         </w:rPr>
         <w:t>landlord</w:t>
       </w:r>
-      <w:proofErr w:type="gramEnd"/>
       <w:r>
         <w:rPr>
           <w:rFonts w:eastAsia="Times New Roman" w:cstheme="minorHAnsi"/>
@@ -177,93 +175,64 @@
         <w:spacing w:line="480" w:lineRule="auto"/>
         <w:rPr>
           <w:rFonts w:eastAsia="Times New Roman" w:cstheme="minorHAnsi"/>
-        </w:rPr>
-      </w:pPr>
-      <w:commentRangeStart w:id="0"/>
-      <w:r>
-        <w:rPr>
-          <w:rFonts w:eastAsia="Times New Roman" w:cstheme="minorHAnsi"/>
+          <w:strike/>
+        </w:rPr>
+      </w:pPr>
+      <w:r>
+        <w:rPr>
+          <w:rFonts w:eastAsia="Times New Roman" w:cstheme="minorHAnsi"/>
+          <w:strike/>
         </w:rPr>
         <w:t xml:space="preserve">As </w:t>
       </w:r>
       <w:r>
         <w:rPr>
           <w:rFonts w:eastAsia="Times New Roman" w:cstheme="minorHAnsi"/>
+          <w:strike/>
         </w:rPr>
         <w:t xml:space="preserve">a </w:t>
       </w:r>
       <w:r>
         <w:rPr>
           <w:rFonts w:eastAsia="Times New Roman" w:cstheme="minorHAnsi"/>
+          <w:strike/>
         </w:rPr>
         <w:t>tenant</w:t>
       </w:r>
       <w:r>
         <w:rPr>
           <w:rFonts w:eastAsia="Times New Roman" w:cstheme="minorHAnsi"/>
+          <w:strike/>
         </w:rPr>
         <w:t xml:space="preserve">, </w:t>
       </w:r>
       <w:r>
         <w:rPr>
           <w:rFonts w:eastAsia="Times New Roman" w:cstheme="minorHAnsi"/>
-        </w:rPr>
-        <w:t xml:space="preserve">using </w:t>
-      </w:r>
-      <w:proofErr w:type="spellStart"/>
-      <w:r>
-        <w:rPr>
-          <w:rFonts w:eastAsia="Times New Roman" w:cstheme="minorHAnsi"/>
-        </w:rPr>
-        <w:t>gmail</w:t>
-      </w:r>
-      <w:proofErr w:type="spellEnd"/>
-      <w:r>
-        <w:rPr>
-          <w:rFonts w:eastAsia="Times New Roman" w:cstheme="minorHAnsi"/>
-        </w:rPr>
-        <w:t xml:space="preserve"> </w:t>
-      </w:r>
-      <w:proofErr w:type="spellStart"/>
-      <w:proofErr w:type="gramStart"/>
-      <w:r>
-        <w:rPr>
-          <w:rFonts w:eastAsia="Times New Roman" w:cstheme="minorHAnsi"/>
-        </w:rPr>
-        <w:t>api</w:t>
-      </w:r>
-      <w:proofErr w:type="spellEnd"/>
-      <w:proofErr w:type="gramEnd"/>
-      <w:r>
-        <w:rPr>
-          <w:rFonts w:eastAsia="Times New Roman" w:cstheme="minorHAnsi"/>
-        </w:rPr>
-        <w:t>, send an email that creates a work order</w:t>
-      </w:r>
-      <w:r>
-        <w:rPr>
-          <w:rFonts w:eastAsia="Times New Roman" w:cstheme="minorHAnsi"/>
+          <w:strike/>
+        </w:rPr>
+        <w:t>using gmail api, send an email that creates a work order</w:t>
+      </w:r>
+      <w:r>
+        <w:rPr>
+          <w:rFonts w:eastAsia="Times New Roman" w:cstheme="minorHAnsi"/>
+          <w:strike/>
         </w:rPr>
         <w:t>, parse email into work order with the body being the work order description</w:t>
       </w:r>
       <w:r>
         <w:rPr>
           <w:rFonts w:eastAsia="Times New Roman" w:cstheme="minorHAnsi"/>
+          <w:strike/>
         </w:rPr>
         <w:t>.</w:t>
       </w:r>
       <w:r>
         <w:rPr>
           <w:rFonts w:eastAsia="Times New Roman" w:cstheme="minorHAnsi"/>
+          <w:strike/>
         </w:rPr>
         <w:t xml:space="preserve"> (20 points)</w:t>
-      </w:r>
-      <w:commentRangeEnd w:id="0"/>
-      <w:r>
-        <w:rPr>
-          <w:rStyle w:val="CommentReference"/>
-        </w:rPr>
-        <w:commentReference w:id="0"/>
       </w:r>
     </w:p>
     <w:p>
@@ -276,75 +245,78 @@
         <w:spacing w:line="480" w:lineRule="auto"/>
         <w:rPr>
           <w:rFonts w:eastAsia="Times New Roman" w:cstheme="minorHAnsi"/>
-        </w:rPr>
-      </w:pPr>
-      <w:commentRangeStart w:id="1"/>
-      <w:r>
-        <w:rPr>
-          <w:rFonts w:eastAsia="Times New Roman" w:cstheme="minorHAnsi"/>
+          <w:strike/>
+        </w:rPr>
+      </w:pPr>
+      <w:r>
+        <w:rPr>
+          <w:rFonts w:eastAsia="Times New Roman" w:cstheme="minorHAnsi"/>
+          <w:strike/>
         </w:rPr>
         <w:t xml:space="preserve">As </w:t>
       </w:r>
       <w:r>
         <w:rPr>
           <w:rFonts w:eastAsia="Times New Roman" w:cstheme="minorHAnsi"/>
+          <w:strike/>
         </w:rPr>
         <w:t>a</w:t>
       </w:r>
       <w:r>
         <w:rPr>
           <w:rFonts w:eastAsia="Times New Roman" w:cstheme="minorHAnsi"/>
+          <w:strike/>
         </w:rPr>
         <w:t xml:space="preserve"> </w:t>
       </w:r>
       <w:r>
         <w:rPr>
           <w:rFonts w:eastAsia="Times New Roman" w:cstheme="minorHAnsi"/>
+          <w:strike/>
         </w:rPr>
         <w:t>tenant</w:t>
       </w:r>
       <w:r>
         <w:rPr>
           <w:rFonts w:eastAsia="Times New Roman" w:cstheme="minorHAnsi"/>
+          <w:strike/>
         </w:rPr>
         <w:t>, view</w:t>
       </w:r>
       <w:r>
         <w:rPr>
           <w:rFonts w:eastAsia="Times New Roman" w:cstheme="minorHAnsi"/>
+          <w:strike/>
         </w:rPr>
         <w:t xml:space="preserve"> webpage</w:t>
       </w:r>
       <w:r>
         <w:rPr>
           <w:rFonts w:eastAsia="Times New Roman" w:cstheme="minorHAnsi"/>
+          <w:strike/>
         </w:rPr>
         <w:t xml:space="preserve"> work order status by entering confirmation number</w:t>
       </w:r>
       <w:r>
         <w:rPr>
           <w:rFonts w:eastAsia="Times New Roman" w:cstheme="minorHAnsi"/>
+          <w:strike/>
         </w:rPr>
         <w:t>/view pending work orders they’ve submitted</w:t>
       </w:r>
       <w:r>
         <w:rPr>
           <w:rFonts w:eastAsia="Times New Roman" w:cstheme="minorHAnsi"/>
+          <w:strike/>
         </w:rPr>
         <w:t>.</w:t>
       </w:r>
       <w:r>
         <w:rPr>
           <w:rFonts w:eastAsia="Times New Roman" w:cstheme="minorHAnsi"/>
+          <w:strike/>
         </w:rPr>
         <w:t xml:space="preserve"> (5 points)</w:t>
-      </w:r>
-      <w:commentRangeEnd w:id="1"/>
-      <w:r>
-        <w:rPr>
-          <w:rStyle w:val="CommentReference"/>
-        </w:rPr>
-        <w:commentReference w:id="1"/>
       </w:r>
     </w:p>
     <w:p>
@@ -357,51 +329,50 @@
         <w:spacing w:line="480" w:lineRule="auto"/>
         <w:rPr>
           <w:rFonts w:eastAsia="Times New Roman" w:cstheme="minorHAnsi"/>
-        </w:rPr>
-      </w:pPr>
-      <w:commentRangeStart w:id="2"/>
-      <w:r>
-        <w:rPr>
-          <w:rFonts w:eastAsia="Times New Roman" w:cstheme="minorHAnsi"/>
+          <w:strike/>
+        </w:rPr>
+      </w:pPr>
+      <w:r>
+        <w:rPr>
+          <w:rFonts w:eastAsia="Times New Roman" w:cstheme="minorHAnsi"/>
+          <w:strike/>
         </w:rPr>
         <w:t xml:space="preserve">As a </w:t>
       </w:r>
       <w:r>
         <w:rPr>
           <w:rFonts w:eastAsia="Times New Roman" w:cstheme="minorHAnsi"/>
+          <w:strike/>
         </w:rPr>
         <w:t>tenant</w:t>
       </w:r>
       <w:r>
         <w:rPr>
           <w:rFonts w:eastAsia="Times New Roman" w:cstheme="minorHAnsi"/>
+          <w:strike/>
         </w:rPr>
         <w:t>, receive email</w:t>
       </w:r>
       <w:r>
         <w:rPr>
           <w:rFonts w:eastAsia="Times New Roman" w:cstheme="minorHAnsi"/>
+          <w:strike/>
         </w:rPr>
         <w:t xml:space="preserve"> </w:t>
       </w:r>
       <w:r>
         <w:rPr>
           <w:rFonts w:eastAsia="Times New Roman" w:cstheme="minorHAnsi"/>
+          <w:strike/>
         </w:rPr>
         <w:t>confirming work order creation.</w:t>
       </w:r>
       <w:r>
         <w:rPr>
           <w:rFonts w:eastAsia="Times New Roman" w:cstheme="minorHAnsi"/>
+          <w:strike/>
         </w:rPr>
         <w:t xml:space="preserve"> (10 points)</w:t>
-      </w:r>
-      <w:commentRangeEnd w:id="2"/>
-      <w:r>
-        <w:rPr>
-          <w:rStyle w:val="CommentReference"/>
-        </w:rPr>
-        <w:commentReference w:id="2"/>
       </w:r>
     </w:p>
     <w:p>
@@ -451,42 +422,48 @@
         <w:spacing w:line="480" w:lineRule="auto"/>
         <w:rPr>
           <w:rFonts w:eastAsia="Times New Roman" w:cstheme="minorHAnsi"/>
-        </w:rPr>
-      </w:pPr>
-      <w:commentRangeStart w:id="3"/>
-      <w:r>
-        <w:rPr>
-          <w:rFonts w:eastAsia="Times New Roman" w:cstheme="minorHAnsi"/>
+          <w:strike/>
+        </w:rPr>
+      </w:pPr>
+      <w:r>
+        <w:rPr>
+          <w:rFonts w:eastAsia="Times New Roman" w:cstheme="minorHAnsi"/>
+          <w:strike/>
         </w:rPr>
         <w:t xml:space="preserve">As </w:t>
       </w:r>
       <w:r>
         <w:rPr>
           <w:rFonts w:eastAsia="Times New Roman" w:cstheme="minorHAnsi"/>
+          <w:strike/>
         </w:rPr>
         <w:t>a technician</w:t>
       </w:r>
       <w:r>
         <w:rPr>
           <w:rFonts w:eastAsia="Times New Roman" w:cstheme="minorHAnsi"/>
+          <w:strike/>
         </w:rPr>
         <w:t xml:space="preserve">, login, view and edit </w:t>
       </w:r>
       <w:r>
         <w:rPr>
           <w:rFonts w:eastAsia="Times New Roman" w:cstheme="minorHAnsi"/>
+          <w:strike/>
         </w:rPr>
         <w:t xml:space="preserve">incoming </w:t>
       </w:r>
       <w:r>
         <w:rPr>
           <w:rFonts w:eastAsia="Times New Roman" w:cstheme="minorHAnsi"/>
+          <w:strike/>
         </w:rPr>
         <w:t>work orders.</w:t>
       </w:r>
       <w:r>
         <w:rPr>
           <w:rFonts w:eastAsia="Times New Roman" w:cstheme="minorHAnsi"/>
+          <w:strike/>
         </w:rPr>
         <w:t xml:space="preserve"> (5 points)</w:t>
       </w:r>
@@ -501,58 +478,57 @@
         <w:spacing w:line="480" w:lineRule="auto"/>
         <w:rPr>
           <w:rFonts w:eastAsia="Times New Roman" w:cstheme="minorHAnsi"/>
-        </w:rPr>
-      </w:pPr>
-      <w:r>
-        <w:rPr>
-          <w:rFonts w:eastAsia="Times New Roman" w:cstheme="minorHAnsi"/>
+          <w:strike/>
+        </w:rPr>
+      </w:pPr>
+      <w:r>
+        <w:rPr>
+          <w:rFonts w:eastAsia="Times New Roman" w:cstheme="minorHAnsi"/>
+          <w:strike/>
         </w:rPr>
         <w:t>As a</w:t>
       </w:r>
       <w:r>
         <w:rPr>
           <w:rFonts w:eastAsia="Times New Roman" w:cstheme="minorHAnsi"/>
+          <w:strike/>
         </w:rPr>
         <w:t xml:space="preserve"> </w:t>
       </w:r>
-      <w:proofErr w:type="gramStart"/>
-      <w:r>
-        <w:rPr>
-          <w:rFonts w:eastAsia="Times New Roman" w:cstheme="minorHAnsi"/>
+      <w:r>
+        <w:rPr>
+          <w:rFonts w:eastAsia="Times New Roman" w:cstheme="minorHAnsi"/>
+          <w:strike/>
         </w:rPr>
         <w:t>landlord</w:t>
       </w:r>
-      <w:proofErr w:type="gramEnd"/>
-      <w:r>
-        <w:rPr>
-          <w:rFonts w:eastAsia="Times New Roman" w:cstheme="minorHAnsi"/>
+      <w:r>
+        <w:rPr>
+          <w:rFonts w:eastAsia="Times New Roman" w:cstheme="minorHAnsi"/>
+          <w:strike/>
         </w:rPr>
         <w:t xml:space="preserve">, </w:t>
       </w:r>
       <w:r>
         <w:rPr>
           <w:rFonts w:eastAsia="Times New Roman" w:cstheme="minorHAnsi"/>
+          <w:strike/>
         </w:rPr>
         <w:t>transfer</w:t>
       </w:r>
       <w:r>
         <w:rPr>
           <w:rFonts w:eastAsia="Times New Roman" w:cstheme="minorHAnsi"/>
+          <w:strike/>
         </w:rPr>
         <w:t xml:space="preserve"> work orders to different employees. </w:t>
       </w:r>
       <w:r>
         <w:rPr>
           <w:rFonts w:eastAsia="Times New Roman" w:cstheme="minorHAnsi"/>
+          <w:strike/>
         </w:rPr>
         <w:t xml:space="preserve"> (10 points)</w:t>
-      </w:r>
-      <w:commentRangeEnd w:id="3"/>
-      <w:r>
-        <w:rPr>
-          <w:rStyle w:val="CommentReference"/>
-        </w:rPr>
-        <w:commentReference w:id="3"/>
       </w:r>
     </w:p>
     <w:p>
@@ -623,7 +599,6 @@
           <w:rFonts w:eastAsia="Times New Roman" w:cstheme="minorHAnsi"/>
         </w:rPr>
       </w:pPr>
-      <w:commentRangeStart w:id="4"/>
       <w:r>
         <w:rPr>
           <w:rFonts w:eastAsia="Times New Roman" w:cstheme="minorHAnsi"/>
@@ -634,36 +609,13 @@
         <w:rPr>
           <w:rFonts w:eastAsia="Times New Roman" w:cstheme="minorHAnsi"/>
         </w:rPr>
-        <w:t xml:space="preserve">to work orders with google maps </w:t>
-      </w:r>
-      <w:proofErr w:type="spellStart"/>
-      <w:proofErr w:type="gramStart"/>
-      <w:r>
-        <w:rPr>
-          <w:rFonts w:eastAsia="Times New Roman" w:cstheme="minorHAnsi"/>
-        </w:rPr>
-        <w:t>api</w:t>
-      </w:r>
-      <w:proofErr w:type="spellEnd"/>
-      <w:proofErr w:type="gramEnd"/>
-      <w:r>
-        <w:rPr>
-          <w:rFonts w:eastAsia="Times New Roman" w:cstheme="minorHAnsi"/>
-        </w:rPr>
-        <w:t>.</w:t>
+        <w:t>to work orders with google maps api.</w:t>
       </w:r>
       <w:r>
         <w:rPr>
           <w:rFonts w:eastAsia="Times New Roman" w:cstheme="minorHAnsi"/>
         </w:rPr>
         <w:t xml:space="preserve"> (10 points)</w:t>
-      </w:r>
-      <w:commentRangeEnd w:id="4"/>
-      <w:r>
-        <w:rPr>
-          <w:rStyle w:val="CommentReference"/>
-        </w:rPr>
-        <w:commentReference w:id="4"/>
       </w:r>
     </w:p>
     <w:p>
@@ -679,24 +631,20 @@
           <w:strike/>
         </w:rPr>
       </w:pPr>
-      <w:bookmarkStart w:id="5" w:name="_GoBack"/>
-      <w:commentRangeStart w:id="6"/>
-      <w:r>
-        <w:rPr>
-          <w:rFonts w:eastAsia="Times New Roman" w:cstheme="minorHAnsi"/>
-          <w:strike/>
-        </w:rPr>
-        <w:t xml:space="preserve">As </w:t>
-      </w:r>
-      <w:proofErr w:type="gramStart"/>
-      <w:r>
-        <w:rPr>
-          <w:rFonts w:eastAsia="Times New Roman" w:cstheme="minorHAnsi"/>
-          <w:strike/>
-        </w:rPr>
-        <w:t>an</w:t>
-      </w:r>
-      <w:proofErr w:type="gramEnd"/>
+      <w:r>
+        <w:rPr>
+          <w:rFonts w:eastAsia="Times New Roman" w:cstheme="minorHAnsi"/>
+          <w:strike/>
+        </w:rPr>
+        <w:t xml:space="preserve">As an </w:t>
+      </w:r>
+      <w:r>
+        <w:rPr>
+          <w:rFonts w:eastAsia="Times New Roman" w:cstheme="minorHAnsi"/>
+          <w:strike/>
+        </w:rPr>
+        <w:t>technician,</w:t>
+      </w:r>
       <w:r>
         <w:rPr>
           <w:rFonts w:eastAsia="Times New Roman" w:cstheme="minorHAnsi"/>
@@ -709,20 +657,6 @@
           <w:rFonts w:eastAsia="Times New Roman" w:cstheme="minorHAnsi"/>
           <w:strike/>
         </w:rPr>
-        <w:t>technician,</w:t>
-      </w:r>
-      <w:r>
-        <w:rPr>
-          <w:rFonts w:eastAsia="Times New Roman" w:cstheme="minorHAnsi"/>
-          <w:strike/>
-        </w:rPr>
-        <w:t xml:space="preserve"> </w:t>
-      </w:r>
-      <w:r>
-        <w:rPr>
-          <w:rFonts w:eastAsia="Times New Roman" w:cstheme="minorHAnsi"/>
-          <w:strike/>
-        </w:rPr>
         <w:t>edit comments that follow the work order.</w:t>
       </w:r>
       <w:r>
@@ -732,16 +666,9 @@
         </w:rPr>
         <w:t xml:space="preserve"> (5 points)</w:t>
       </w:r>
-      <w:commentRangeEnd w:id="6"/>
-      <w:r>
-        <w:rPr>
-          <w:rStyle w:val="CommentReference"/>
-          <w:strike/>
-        </w:rPr>
-        <w:commentReference w:id="6"/>
-      </w:r>
-    </w:p>
-    <w:bookmarkEnd w:id="5"/>
+      <w:bookmarkStart w:id="0" w:name="_GoBack"/>
+      <w:bookmarkEnd w:id="0"/>
+    </w:p>
     <w:p>
       <w:pPr>
         <w:pStyle w:val="ListParagraph"/>
@@ -752,49 +679,41 @@
         <w:spacing w:line="480" w:lineRule="auto"/>
         <w:rPr>
           <w:rFonts w:eastAsia="Times New Roman" w:cstheme="minorHAnsi"/>
-        </w:rPr>
-      </w:pPr>
-      <w:r>
-        <w:rPr>
-          <w:rFonts w:eastAsia="Times New Roman" w:cstheme="minorHAnsi"/>
-        </w:rPr>
-        <w:t xml:space="preserve">As </w:t>
-      </w:r>
-      <w:proofErr w:type="gramStart"/>
-      <w:r>
-        <w:rPr>
-          <w:rFonts w:eastAsia="Times New Roman" w:cstheme="minorHAnsi"/>
-        </w:rPr>
-        <w:t>an</w:t>
-      </w:r>
-      <w:proofErr w:type="gramEnd"/>
-      <w:r>
-        <w:rPr>
-          <w:rFonts w:eastAsia="Times New Roman" w:cstheme="minorHAnsi"/>
+          <w:strike/>
+        </w:rPr>
+      </w:pPr>
+      <w:r>
+        <w:rPr>
+          <w:rFonts w:eastAsia="Times New Roman" w:cstheme="minorHAnsi"/>
+          <w:strike/>
+        </w:rPr>
+        <w:t xml:space="preserve">As an </w:t>
+      </w:r>
+      <w:r>
+        <w:rPr>
+          <w:rFonts w:eastAsia="Times New Roman" w:cstheme="minorHAnsi"/>
+          <w:strike/>
+        </w:rPr>
+        <w:t>technician,</w:t>
+      </w:r>
+      <w:r>
+        <w:rPr>
+          <w:rFonts w:eastAsia="Times New Roman" w:cstheme="minorHAnsi"/>
+          <w:strike/>
         </w:rPr>
         <w:t xml:space="preserve"> </w:t>
       </w:r>
       <w:r>
         <w:rPr>
           <w:rFonts w:eastAsia="Times New Roman" w:cstheme="minorHAnsi"/>
-        </w:rPr>
-        <w:t>technician,</w:t>
-      </w:r>
-      <w:r>
-        <w:rPr>
-          <w:rFonts w:eastAsia="Times New Roman" w:cstheme="minorHAnsi"/>
-        </w:rPr>
-        <w:t xml:space="preserve"> </w:t>
-      </w:r>
-      <w:r>
-        <w:rPr>
-          <w:rFonts w:eastAsia="Times New Roman" w:cstheme="minorHAnsi"/>
+          <w:strike/>
         </w:rPr>
         <w:t>change status of project. (View, In progress, transferred, completed)</w:t>
       </w:r>
       <w:r>
         <w:rPr>
           <w:rFonts w:eastAsia="Times New Roman" w:cstheme="minorHAnsi"/>
+          <w:strike/>
         </w:rPr>
         <w:t xml:space="preserve"> (5 points)</w:t>
       </w:r>
@@ -859,23 +778,7 @@
           <w:rFonts w:eastAsia="Times New Roman" w:cstheme="minorHAnsi"/>
           <w:strike/>
         </w:rPr>
-        <w:t xml:space="preserve">, I want to be notified when the status of my work order project changes from viewed by an employee, to in progress, to transferred, to </w:t>
-      </w:r>
-      <w:proofErr w:type="gramStart"/>
-      <w:r>
-        <w:rPr>
-          <w:rFonts w:eastAsia="Times New Roman" w:cstheme="minorHAnsi"/>
-          <w:strike/>
-        </w:rPr>
-        <w:t>completed</w:t>
-      </w:r>
-      <w:proofErr w:type="gramEnd"/>
-      <w:r>
-        <w:rPr>
-          <w:rFonts w:eastAsia="Times New Roman" w:cstheme="minorHAnsi"/>
-          <w:strike/>
-        </w:rPr>
-        <w:t>. These can be in-app notifications</w:t>
+        <w:t>, I want to be notified when the status of my work order project changes from viewed by an employee, to in progress, to transferred, to completed. These can be in-app notifications</w:t>
       </w:r>
       <w:r>
         <w:rPr>
@@ -943,126 +846,6 @@
     </w:sectPr>
   </w:body>
 </w:document>
-</file>
-
-<file path=word/comments.xml><?xml version="1.0" encoding="utf-8"?>
-<w:comments xmlns:wpc="http://schemas.microsoft.com/office/word/2010/wordprocessingCanvas" xmlns:cx="http://schemas.microsoft.com/office/drawing/2014/chartex" xmlns:cx1="http://schemas.microsoft.com/office/drawing/2015/9/8/chartex" xmlns:mc="http://schemas.openxmlformats.org/markup-compatibility/2006" xmlns:o="urn:schemas-microsoft-com:office:office" xmlns:r="http://schemas.openxmlformats.org/officeDocument/2006/relationships" xmlns:m="http://schemas.openxmlformats.org/officeDocument/2006/math" xmlns:v="urn:schemas-microsoft-com:vml" xmlns:wp14="http://schemas.microsoft.com/office/word/2010/wordprocessingDrawing" xmlns:wp="http://schemas.openxmlformats.org/drawingml/2006/wordprocessingDrawing" xmlns:w10="urn:schemas-microsoft-com:office:word" xmlns:w="http://schemas.openxmlformats.org/wordprocessingml/2006/main" xmlns:w14="http://schemas.microsoft.com/office/word/2010/wordml" xmlns:w15="http://schemas.microsoft.com/office/word/2012/wordml" xmlns:w16se="http://schemas.microsoft.com/office/word/2015/wordml/symex" xmlns:wpg="http://schemas.microsoft.com/office/word/2010/wordprocessingGroup" xmlns:wpi="http://schemas.microsoft.com/office/word/2010/wordprocessingInk" xmlns:wne="http://schemas.microsoft.com/office/word/2006/wordml" xmlns:wps="http://schemas.microsoft.com/office/word/2010/wordprocessingShape" mc:Ignorable="w14 w15 w16se wp14">
-  <w:comment w:id="0" w:author="Jacob H" w:date="2018-06-15T07:52:00Z" w:initials="JH">
-    <w:p>
-      <w:pPr>
-        <w:pStyle w:val="CommentText"/>
-      </w:pPr>
-      <w:r>
-        <w:rPr>
-          <w:rStyle w:val="CommentReference"/>
-        </w:rPr>
-        <w:annotationRef/>
-      </w:r>
-      <w:r>
-        <w:t>Need confirmation email when creating via email</w:t>
-      </w:r>
-    </w:p>
-  </w:comment>
-  <w:comment w:id="1" w:author="Jacob H" w:date="2018-06-15T07:53:00Z" w:initials="JH">
-    <w:p>
-      <w:pPr>
-        <w:pStyle w:val="CommentText"/>
-      </w:pPr>
-      <w:r>
-        <w:rPr>
-          <w:rStyle w:val="CommentReference"/>
-        </w:rPr>
-        <w:annotationRef/>
-      </w:r>
-      <w:r>
-        <w:t xml:space="preserve">Confirm this works on w/ the existing </w:t>
-      </w:r>
-      <w:proofErr w:type="spellStart"/>
-      <w:r>
-        <w:t>WorkOrder</w:t>
-      </w:r>
-      <w:proofErr w:type="spellEnd"/>
-      <w:r>
-        <w:t>/Index</w:t>
-      </w:r>
-    </w:p>
-  </w:comment>
-  <w:comment w:id="2" w:author="Jacob H" w:date="2018-06-15T07:54:00Z" w:initials="JH">
-    <w:p>
-      <w:pPr>
-        <w:pStyle w:val="CommentText"/>
-      </w:pPr>
-      <w:r>
-        <w:rPr>
-          <w:rStyle w:val="CommentReference"/>
-        </w:rPr>
-        <w:annotationRef/>
-      </w:r>
-      <w:r>
-        <w:t>See comment on number 4</w:t>
-      </w:r>
-    </w:p>
-  </w:comment>
-  <w:comment w:id="3" w:author="Jacob H" w:date="2018-06-15T07:55:00Z" w:initials="JH">
-    <w:p>
-      <w:pPr>
-        <w:pStyle w:val="CommentText"/>
-      </w:pPr>
-      <w:r>
-        <w:rPr>
-          <w:rStyle w:val="CommentReference"/>
-        </w:rPr>
-        <w:annotationRef/>
-      </w:r>
-      <w:r>
-        <w:t>All done except editing work orders – working on edit</w:t>
-      </w:r>
-    </w:p>
-  </w:comment>
-  <w:comment w:id="4" w:author="Jacob H" w:date="2018-06-15T07:57:00Z" w:initials="JH">
-    <w:p>
-      <w:pPr>
-        <w:pStyle w:val="CommentText"/>
-      </w:pPr>
-      <w:r>
-        <w:rPr>
-          <w:rStyle w:val="CommentReference"/>
-        </w:rPr>
-        <w:annotationRef/>
-      </w:r>
-      <w:r>
-        <w:t>Dom is working to integrate on the Work Order Index</w:t>
-      </w:r>
-    </w:p>
-  </w:comment>
-  <w:comment w:id="6" w:author="Jacob H" w:date="2018-06-15T07:59:00Z" w:initials="JH">
-    <w:p>
-      <w:pPr>
-        <w:pStyle w:val="CommentText"/>
-      </w:pPr>
-      <w:r>
-        <w:rPr>
-          <w:rStyle w:val="CommentReference"/>
-        </w:rPr>
-        <w:annotationRef/>
-      </w:r>
-      <w:r>
-        <w:t>Need to add comments to the Work Order Details &amp; include way to add comment</w:t>
-      </w:r>
-    </w:p>
-  </w:comment>
-</w:comments>
-</file>
-
-<file path=word/commentsExtended.xml><?xml version="1.0" encoding="utf-8"?>
-<w15:commentsEx xmlns:wpc="http://schemas.microsoft.com/office/word/2010/wordprocessingCanvas" xmlns:cx="http://schemas.microsoft.com/office/drawing/2014/chartex" xmlns:cx1="http://schemas.microsoft.com/office/drawing/2015/9/8/chartex" xmlns:mc="http://schemas.openxmlformats.org/markup-compatibility/2006" xmlns:o="urn:schemas-microsoft-com:office:office" xmlns:r="http://schemas.openxmlformats.org/officeDocument/2006/relationships" xmlns:m="http://schemas.openxmlformats.org/officeDocument/2006/math" xmlns:v="urn:schemas-microsoft-com:vml" xmlns:wp14="http://schemas.microsoft.com/office/word/2010/wordprocessingDrawing" xmlns:wp="http://schemas.openxmlformats.org/drawingml/2006/wordprocessingDrawing" xmlns:w10="urn:schemas-microsoft-com:office:word" xmlns:w="http://schemas.openxmlformats.org/wordprocessingml/2006/main" xmlns:w14="http://schemas.microsoft.com/office/word/2010/wordml" xmlns:w15="http://schemas.microsoft.com/office/word/2012/wordml" xmlns:w16se="http://schemas.microsoft.com/office/word/2015/wordml/symex" xmlns:wpg="http://schemas.microsoft.com/office/word/2010/wordprocessingGroup" xmlns:wpi="http://schemas.microsoft.com/office/word/2010/wordprocessingInk" xmlns:wne="http://schemas.microsoft.com/office/word/2006/wordml" xmlns:wps="http://schemas.microsoft.com/office/word/2010/wordprocessingShape" mc:Ignorable="w14 w15 w16se wp14">
-  <w15:commentEx w15:paraId="53A7BBE4" w15:done="0"/>
-  <w15:commentEx w15:paraId="7C9CA79C" w15:done="0"/>
-  <w15:commentEx w15:paraId="386FE19C" w15:done="0"/>
-  <w15:commentEx w15:paraId="6EB48EA9" w15:done="0"/>
-  <w15:commentEx w15:paraId="412B8973" w15:done="0"/>
-  <w15:commentEx w15:paraId="0A49403D" w15:done="0"/>
-</w15:commentsEx>
 </file>
 
 <file path=word/numbering.xml><?xml version="1.0" encoding="utf-8"?>
@@ -1160,14 +943,6 @@
     <w:abstractNumId w:val="0"/>
   </w:num>
 </w:numbering>
-</file>
-
-<file path=word/people.xml><?xml version="1.0" encoding="utf-8"?>
-<w15:people xmlns:wpc="http://schemas.microsoft.com/office/word/2010/wordprocessingCanvas" xmlns:cx="http://schemas.microsoft.com/office/drawing/2014/chartex" xmlns:cx1="http://schemas.microsoft.com/office/drawing/2015/9/8/chartex" xmlns:mc="http://schemas.openxmlformats.org/markup-compatibility/2006" xmlns:o="urn:schemas-microsoft-com:office:office" xmlns:r="http://schemas.openxmlformats.org/officeDocument/2006/relationships" xmlns:m="http://schemas.openxmlformats.org/officeDocument/2006/math" xmlns:v="urn:schemas-microsoft-com:vml" xmlns:wp14="http://schemas.microsoft.com/office/word/2010/wordprocessingDrawing" xmlns:wp="http://schemas.openxmlformats.org/drawingml/2006/wordprocessingDrawing" xmlns:w10="urn:schemas-microsoft-com:office:word" xmlns:w="http://schemas.openxmlformats.org/wordprocessingml/2006/main" xmlns:w14="http://schemas.microsoft.com/office/word/2010/wordml" xmlns:w15="http://schemas.microsoft.com/office/word/2012/wordml" xmlns:w16se="http://schemas.microsoft.com/office/word/2015/wordml/symex" xmlns:wpg="http://schemas.microsoft.com/office/word/2010/wordprocessingGroup" xmlns:wpi="http://schemas.microsoft.com/office/word/2010/wordprocessingInk" xmlns:wne="http://schemas.microsoft.com/office/word/2006/wordml" xmlns:wps="http://schemas.microsoft.com/office/word/2010/wordprocessingShape" mc:Ignorable="w14 w15 w16se wp14">
-  <w15:person w15:author="Jacob H">
-    <w15:presenceInfo w15:providerId="Windows Live" w15:userId="22a6fee3e6e4e570"/>
-  </w15:person>
-</w15:people>
 </file>
 
 <file path=word/styles.xml><?xml version="1.0" encoding="utf-8"?>

</xml_diff>